<commit_message>
added a presentation for CS450 project
</commit_message>
<xml_diff>
--- a/hw/CS450/hw8/CS450-DZ8-DusanStankovic3611.docx
+++ b/hw/CS450/hw8/CS450-DZ8-DusanStankovic3611.docx
@@ -6,7 +6,7 @@
       <w:pPr>
         <w:jc w:val="center"/>
         <w:rPr>
-          <w:rFonts w:hint="default" w:cs="Arial" w:asciiTheme="minorAscii" w:hAnsiTheme="minorAscii"/>
+          <w:rFonts w:hint="default" w:ascii="Times New Roman" w:hAnsi="Times New Roman" w:cs="Times New Roman"/>
         </w:rPr>
       </w:pPr>
     </w:p>
@@ -14,7 +14,7 @@
       <w:pPr>
         <w:jc w:val="center"/>
         <w:rPr>
-          <w:rFonts w:hint="default" w:cs="Arial" w:asciiTheme="minorAscii" w:hAnsiTheme="minorAscii"/>
+          <w:rFonts w:hint="default" w:ascii="Times New Roman" w:hAnsi="Times New Roman" w:cs="Times New Roman"/>
         </w:rPr>
       </w:pPr>
     </w:p>
@@ -22,12 +22,12 @@
       <w:pPr>
         <w:jc w:val="center"/>
         <w:rPr>
-          <w:rFonts w:hint="default" w:cs="Arial" w:asciiTheme="minorAscii" w:hAnsiTheme="minorAscii"/>
-        </w:rPr>
-      </w:pPr>
-      <w:r>
-        <w:rPr>
-          <w:rFonts w:hint="default" w:cs="Arial" w:asciiTheme="minorAscii" w:hAnsiTheme="minorAscii"/>
+          <w:rFonts w:hint="default" w:ascii="Times New Roman" w:hAnsi="Times New Roman" w:cs="Times New Roman"/>
+        </w:rPr>
+      </w:pPr>
+      <w:r>
+        <w:rPr>
+          <w:rFonts w:hint="default" w:ascii="Times New Roman" w:hAnsi="Times New Roman" w:cs="Times New Roman"/>
           <w:lang w:val="en-US"/>
         </w:rPr>
         <w:drawing>
@@ -79,7 +79,7 @@
         <w:spacing w:line="480" w:lineRule="auto"/>
         <w:jc w:val="center"/>
         <w:rPr>
-          <w:rFonts w:hint="default" w:cs="Arial" w:asciiTheme="minorAscii" w:hAnsiTheme="minorAscii"/>
+          <w:rFonts w:hint="default" w:ascii="Times New Roman" w:hAnsi="Times New Roman" w:cs="Times New Roman"/>
           <w:i/>
           <w:sz w:val="32"/>
           <w:szCs w:val="32"/>
@@ -87,7 +87,7 @@
       </w:pPr>
       <w:r>
         <w:rPr>
-          <w:rFonts w:hint="default" w:cs="Arial" w:asciiTheme="minorAscii" w:hAnsiTheme="minorAscii"/>
+          <w:rFonts w:hint="default" w:ascii="Times New Roman" w:hAnsi="Times New Roman" w:cs="Times New Roman"/>
           <w:i/>
           <w:sz w:val="32"/>
           <w:szCs w:val="32"/>
@@ -96,7 +96,7 @@
       </w:r>
       <w:r>
         <w:rPr>
-          <w:rFonts w:hint="default" w:cs="Arial" w:asciiTheme="minorAscii" w:hAnsiTheme="minorAscii"/>
+          <w:rFonts w:hint="default" w:ascii="Times New Roman" w:hAnsi="Times New Roman" w:cs="Times New Roman"/>
           <w:i/>
           <w:sz w:val="32"/>
           <w:szCs w:val="32"/>
@@ -106,7 +106,7 @@
       </w:r>
       <w:r>
         <w:rPr>
-          <w:rFonts w:hint="default" w:cs="Arial" w:asciiTheme="minorAscii" w:hAnsiTheme="minorAscii"/>
+          <w:rFonts w:hint="default" w:ascii="Times New Roman" w:hAnsi="Times New Roman" w:cs="Times New Roman"/>
           <w:i/>
           <w:sz w:val="32"/>
           <w:szCs w:val="32"/>
@@ -120,7 +120,7 @@
         <w:spacing w:line="480" w:lineRule="auto"/>
         <w:jc w:val="center"/>
         <w:rPr>
-          <w:rFonts w:hint="default" w:cs="Arial" w:asciiTheme="minorAscii" w:hAnsiTheme="minorAscii"/>
+          <w:rFonts w:hint="default" w:ascii="Times New Roman" w:hAnsi="Times New Roman" w:cs="Times New Roman"/>
           <w:i/>
           <w:sz w:val="32"/>
           <w:szCs w:val="32"/>
@@ -128,7 +128,7 @@
       </w:pPr>
       <w:r>
         <w:rPr>
-          <w:rFonts w:hint="default" w:cs="Arial" w:asciiTheme="minorAscii" w:hAnsiTheme="minorAscii"/>
+          <w:rFonts w:hint="default" w:ascii="Times New Roman" w:hAnsi="Times New Roman" w:cs="Times New Roman"/>
           <w:i/>
           <w:sz w:val="32"/>
           <w:szCs w:val="32"/>
@@ -142,7 +142,7 @@
         <w:spacing w:line="480" w:lineRule="auto"/>
         <w:jc w:val="both"/>
         <w:rPr>
-          <w:rFonts w:hint="default" w:cs="Arial" w:asciiTheme="minorAscii" w:hAnsiTheme="minorAscii"/>
+          <w:rFonts w:hint="default" w:ascii="Times New Roman" w:hAnsi="Times New Roman" w:cs="Times New Roman"/>
           <w:i/>
           <w:sz w:val="32"/>
           <w:szCs w:val="32"/>
@@ -155,7 +155,7 @@
         <w:spacing w:line="480" w:lineRule="auto"/>
         <w:jc w:val="center"/>
         <w:rPr>
-          <w:rFonts w:hint="default" w:cs="Arial" w:asciiTheme="minorAscii" w:hAnsiTheme="minorAscii"/>
+          <w:rFonts w:hint="default" w:ascii="Times New Roman" w:hAnsi="Times New Roman" w:cs="Times New Roman"/>
           <w:b/>
           <w:sz w:val="48"/>
           <w:szCs w:val="48"/>
@@ -163,7 +163,7 @@
       </w:pPr>
       <w:r>
         <w:rPr>
-          <w:rFonts w:hint="default" w:cs="Arial" w:asciiTheme="minorAscii" w:hAnsiTheme="minorAscii"/>
+          <w:rFonts w:hint="default" w:ascii="Times New Roman" w:hAnsi="Times New Roman" w:cs="Times New Roman"/>
           <w:sz w:val="48"/>
           <w:szCs w:val="48"/>
         </w:rPr>
@@ -171,28 +171,28 @@
       </w:r>
       <w:r>
         <w:rPr>
-          <w:rFonts w:hint="default" w:cs="Arial" w:asciiTheme="minorAscii" w:hAnsiTheme="minorAscii"/>
+          <w:rFonts w:hint="default" w:ascii="Times New Roman" w:hAnsi="Times New Roman" w:cs="Times New Roman"/>
           <w:b/>
           <w:sz w:val="48"/>
           <w:szCs w:val="48"/>
         </w:rPr>
-        <w:t xml:space="preserve"> </w:t>
-      </w:r>
-      <w:r>
-        <w:rPr>
-          <w:rFonts w:hint="default" w:cs="Arial" w:asciiTheme="minorAscii" w:hAnsiTheme="minorAscii"/>
+        <w:t xml:space="preserve"> 8</w:t>
+      </w:r>
+    </w:p>
+    <w:p>
+      <w:pPr>
+        <w:pStyle w:val="11"/>
+        <w:rPr>
+          <w:rFonts w:hint="default" w:ascii="Times New Roman" w:hAnsi="Times New Roman" w:cs="Times New Roman"/>
           <w:b/>
-          <w:sz w:val="48"/>
-          <w:szCs w:val="48"/>
-        </w:rPr>
-        <w:t>8</w:t>
-      </w:r>
+        </w:rPr>
+      </w:pPr>
     </w:p>
     <w:p>
       <w:pPr>
         <w:pStyle w:val="11"/>
         <w:rPr>
-          <w:rFonts w:hint="default" w:cs="Arial" w:asciiTheme="minorAscii" w:hAnsiTheme="minorAscii"/>
+          <w:rFonts w:hint="default" w:ascii="Times New Roman" w:hAnsi="Times New Roman" w:cs="Times New Roman"/>
           <w:b/>
         </w:rPr>
       </w:pPr>
@@ -201,7 +201,7 @@
       <w:pPr>
         <w:pStyle w:val="11"/>
         <w:rPr>
-          <w:rFonts w:hint="default" w:cs="Arial" w:asciiTheme="minorAscii" w:hAnsiTheme="minorAscii"/>
+          <w:rFonts w:hint="default" w:ascii="Times New Roman" w:hAnsi="Times New Roman" w:cs="Times New Roman"/>
           <w:b/>
         </w:rPr>
       </w:pPr>
@@ -210,7 +210,7 @@
       <w:pPr>
         <w:pStyle w:val="11"/>
         <w:rPr>
-          <w:rFonts w:hint="default" w:cs="Arial" w:asciiTheme="minorAscii" w:hAnsiTheme="minorAscii"/>
+          <w:rFonts w:hint="default" w:ascii="Times New Roman" w:hAnsi="Times New Roman" w:cs="Times New Roman"/>
           <w:b/>
         </w:rPr>
       </w:pPr>
@@ -219,7 +219,7 @@
       <w:pPr>
         <w:pStyle w:val="11"/>
         <w:rPr>
-          <w:rFonts w:hint="default" w:cs="Arial" w:asciiTheme="minorAscii" w:hAnsiTheme="minorAscii"/>
+          <w:rFonts w:hint="default" w:ascii="Times New Roman" w:hAnsi="Times New Roman" w:cs="Times New Roman"/>
           <w:b/>
         </w:rPr>
       </w:pPr>
@@ -228,7 +228,7 @@
       <w:pPr>
         <w:pStyle w:val="11"/>
         <w:rPr>
-          <w:rFonts w:hint="default" w:cs="Arial" w:asciiTheme="minorAscii" w:hAnsiTheme="minorAscii"/>
+          <w:rFonts w:hint="default" w:ascii="Times New Roman" w:hAnsi="Times New Roman" w:cs="Times New Roman"/>
           <w:b/>
         </w:rPr>
       </w:pPr>
@@ -237,7 +237,7 @@
       <w:pPr>
         <w:pStyle w:val="11"/>
         <w:rPr>
-          <w:rFonts w:hint="default" w:cs="Arial" w:asciiTheme="minorAscii" w:hAnsiTheme="minorAscii"/>
+          <w:rFonts w:hint="default" w:ascii="Times New Roman" w:hAnsi="Times New Roman" w:cs="Times New Roman"/>
           <w:b/>
         </w:rPr>
       </w:pPr>
@@ -246,7 +246,7 @@
       <w:pPr>
         <w:pStyle w:val="11"/>
         <w:rPr>
-          <w:rFonts w:hint="default" w:cs="Arial" w:asciiTheme="minorAscii" w:hAnsiTheme="minorAscii"/>
+          <w:rFonts w:hint="default" w:ascii="Times New Roman" w:hAnsi="Times New Roman" w:cs="Times New Roman"/>
           <w:b/>
         </w:rPr>
       </w:pPr>
@@ -255,7 +255,7 @@
       <w:pPr>
         <w:pStyle w:val="11"/>
         <w:rPr>
-          <w:rFonts w:hint="default" w:cs="Arial" w:asciiTheme="minorAscii" w:hAnsiTheme="minorAscii"/>
+          <w:rFonts w:hint="default" w:ascii="Times New Roman" w:hAnsi="Times New Roman" w:cs="Times New Roman"/>
           <w:b/>
         </w:rPr>
       </w:pPr>
@@ -264,7 +264,7 @@
       <w:pPr>
         <w:pStyle w:val="11"/>
         <w:rPr>
-          <w:rFonts w:hint="default" w:cs="Arial" w:asciiTheme="minorAscii" w:hAnsiTheme="minorAscii"/>
+          <w:rFonts w:hint="default" w:ascii="Times New Roman" w:hAnsi="Times New Roman" w:cs="Times New Roman"/>
           <w:b/>
         </w:rPr>
       </w:pPr>
@@ -273,7 +273,7 @@
       <w:pPr>
         <w:pStyle w:val="11"/>
         <w:rPr>
-          <w:rFonts w:hint="default" w:cs="Arial" w:asciiTheme="minorAscii" w:hAnsiTheme="minorAscii"/>
+          <w:rFonts w:hint="default" w:ascii="Times New Roman" w:hAnsi="Times New Roman" w:cs="Times New Roman"/>
           <w:b/>
         </w:rPr>
       </w:pPr>
@@ -282,7 +282,7 @@
       <w:pPr>
         <w:pStyle w:val="11"/>
         <w:rPr>
-          <w:rFonts w:hint="default" w:cs="Arial" w:asciiTheme="minorAscii" w:hAnsiTheme="minorAscii"/>
+          <w:rFonts w:hint="default" w:ascii="Times New Roman" w:hAnsi="Times New Roman" w:cs="Times New Roman"/>
           <w:b/>
         </w:rPr>
       </w:pPr>
@@ -291,7 +291,7 @@
       <w:pPr>
         <w:pStyle w:val="11"/>
         <w:rPr>
-          <w:rFonts w:hint="default" w:cs="Arial" w:asciiTheme="minorAscii" w:hAnsiTheme="minorAscii"/>
+          <w:rFonts w:hint="default" w:ascii="Times New Roman" w:hAnsi="Times New Roman" w:cs="Times New Roman"/>
           <w:b/>
         </w:rPr>
       </w:pPr>
@@ -300,7 +300,7 @@
       <w:pPr>
         <w:pStyle w:val="11"/>
         <w:rPr>
-          <w:rFonts w:hint="default" w:cs="Arial" w:asciiTheme="minorAscii" w:hAnsiTheme="minorAscii"/>
+          <w:rFonts w:hint="default" w:ascii="Times New Roman" w:hAnsi="Times New Roman" w:cs="Times New Roman"/>
           <w:b/>
         </w:rPr>
       </w:pPr>
@@ -309,16 +309,7 @@
       <w:pPr>
         <w:pStyle w:val="11"/>
         <w:rPr>
-          <w:rFonts w:hint="default" w:cs="Arial" w:asciiTheme="minorAscii" w:hAnsiTheme="minorAscii"/>
-          <w:b/>
-        </w:rPr>
-      </w:pPr>
-    </w:p>
-    <w:p>
-      <w:pPr>
-        <w:pStyle w:val="11"/>
-        <w:rPr>
-          <w:rFonts w:hint="default" w:cs="Arial" w:asciiTheme="minorAscii" w:hAnsiTheme="minorAscii"/>
+          <w:rFonts w:hint="default" w:ascii="Times New Roman" w:hAnsi="Times New Roman" w:cs="Times New Roman"/>
           <w:b/>
         </w:rPr>
       </w:pPr>
@@ -328,32 +319,31 @@
         <w:pStyle w:val="11"/>
         <w:spacing w:line="360" w:lineRule="auto"/>
         <w:rPr>
-          <w:rFonts w:hint="default" w:cs="Arial" w:asciiTheme="minorAscii" w:hAnsiTheme="minorAscii"/>
+          <w:rFonts w:hint="default" w:ascii="Times New Roman" w:hAnsi="Times New Roman" w:cs="Times New Roman"/>
           <w:b/>
           <w:sz w:val="28"/>
         </w:rPr>
       </w:pPr>
       <w:r>
         <w:rPr>
-          <w:rFonts w:hint="default" w:cs="Arial" w:asciiTheme="minorAscii" w:hAnsiTheme="minorAscii"/>
+          <w:rFonts w:hint="default" w:ascii="Times New Roman" w:hAnsi="Times New Roman" w:cs="Times New Roman"/>
           <w:sz w:val="28"/>
         </w:rPr>
         <w:t>Ime i prezime:</w:t>
       </w:r>
       <w:r>
         <w:rPr>
-          <w:rFonts w:hint="default" w:cs="Arial" w:asciiTheme="minorAscii" w:hAnsiTheme="minorAscii"/>
+          <w:rFonts w:hint="default" w:cs="Times New Roman"/>
+          <w:sz w:val="28"/>
+        </w:rPr>
+        <w:t xml:space="preserve"> </w:t>
+      </w:r>
+      <w:r>
+        <w:rPr>
+          <w:rFonts w:hint="default" w:ascii="Times New Roman" w:hAnsi="Times New Roman" w:cs="Times New Roman"/>
           <w:b/>
           <w:sz w:val="28"/>
         </w:rPr>
-        <w:tab/>
-      </w:r>
-      <w:r>
-        <w:rPr>
-          <w:rFonts w:hint="default" w:cs="Arial" w:asciiTheme="minorAscii" w:hAnsiTheme="minorAscii"/>
-          <w:b/>
-          <w:sz w:val="28"/>
-        </w:rPr>
         <w:t>Dušan Stanković</w:t>
       </w:r>
     </w:p>
@@ -362,7 +352,7 @@
         <w:pStyle w:val="11"/>
         <w:spacing w:line="360" w:lineRule="auto"/>
         <w:rPr>
-          <w:rFonts w:hint="default" w:cs="Arial" w:asciiTheme="minorAscii" w:hAnsiTheme="minorAscii"/>
+          <w:rFonts w:hint="default" w:ascii="Times New Roman" w:hAnsi="Times New Roman" w:cs="Times New Roman"/>
           <w:b/>
           <w:sz w:val="28"/>
           <w:lang w:val="en"/>
@@ -370,14 +360,14 @@
       </w:pPr>
       <w:r>
         <w:rPr>
-          <w:rFonts w:hint="default" w:cs="Arial" w:asciiTheme="minorAscii" w:hAnsiTheme="minorAscii"/>
+          <w:rFonts w:hint="default" w:ascii="Times New Roman" w:hAnsi="Times New Roman" w:cs="Times New Roman"/>
           <w:sz w:val="28"/>
         </w:rPr>
         <w:t xml:space="preserve">Broj indeksa: </w:t>
       </w:r>
       <w:r>
         <w:rPr>
-          <w:rFonts w:hint="default" w:cs="Arial" w:asciiTheme="minorAscii" w:hAnsiTheme="minorAscii"/>
+          <w:rFonts w:hint="default" w:ascii="Times New Roman" w:hAnsi="Times New Roman" w:cs="Times New Roman"/>
           <w:b/>
           <w:sz w:val="28"/>
         </w:rPr>
@@ -385,7 +375,7 @@
       </w:r>
       <w:r>
         <w:rPr>
-          <w:rFonts w:hint="default" w:cs="Arial" w:asciiTheme="minorAscii" w:hAnsiTheme="minorAscii"/>
+          <w:rFonts w:hint="default" w:ascii="Times New Roman" w:hAnsi="Times New Roman" w:cs="Times New Roman"/>
           <w:b/>
           <w:sz w:val="28"/>
           <w:lang w:val="en"/>
@@ -398,80 +388,41 @@
         <w:pStyle w:val="11"/>
         <w:spacing w:line="360" w:lineRule="auto"/>
         <w:rPr>
-          <w:rFonts w:hint="default" w:cs="Arial" w:asciiTheme="minorAscii" w:hAnsiTheme="minorAscii"/>
+          <w:rFonts w:hint="default" w:ascii="Times New Roman" w:hAnsi="Times New Roman" w:cs="Times New Roman"/>
           <w:b/>
           <w:sz w:val="28"/>
         </w:rPr>
       </w:pPr>
       <w:r>
         <w:rPr>
-          <w:rFonts w:hint="default" w:cs="Arial" w:asciiTheme="minorAscii" w:hAnsiTheme="minorAscii"/>
+          <w:rFonts w:hint="default" w:ascii="Times New Roman" w:hAnsi="Times New Roman" w:cs="Times New Roman"/>
           <w:sz w:val="28"/>
         </w:rPr>
         <w:t>Datum izrade:</w:t>
       </w:r>
       <w:r>
         <w:rPr>
-          <w:rFonts w:hint="default" w:cs="Arial" w:asciiTheme="minorAscii" w:hAnsiTheme="minorAscii"/>
+          <w:rFonts w:hint="default" w:cs="Times New Roman"/>
+          <w:sz w:val="28"/>
+        </w:rPr>
+        <w:t xml:space="preserve"> </w:t>
+      </w:r>
+      <w:bookmarkStart w:id="0" w:name="_GoBack"/>
+      <w:bookmarkEnd w:id="0"/>
+      <w:r>
+        <w:rPr>
+          <w:rFonts w:hint="default" w:ascii="Times New Roman" w:hAnsi="Times New Roman" w:cs="Times New Roman"/>
           <w:b/>
           <w:sz w:val="28"/>
         </w:rPr>
-        <w:tab/>
-      </w:r>
-      <w:r>
-        <w:rPr>
-          <w:rFonts w:hint="default" w:cs="Arial" w:asciiTheme="minorAscii" w:hAnsiTheme="minorAscii"/>
-          <w:b/>
-          <w:sz w:val="28"/>
-        </w:rPr>
-        <w:t>21</w:t>
-      </w:r>
-      <w:r>
-        <w:rPr>
-          <w:rFonts w:hint="default" w:cs="Arial" w:asciiTheme="minorAscii" w:hAnsiTheme="minorAscii"/>
-          <w:b/>
-          <w:sz w:val="28"/>
-        </w:rPr>
-        <w:t>.0</w:t>
-      </w:r>
-      <w:r>
-        <w:rPr>
-          <w:rFonts w:hint="default" w:cs="Arial" w:asciiTheme="minorAscii" w:hAnsiTheme="minorAscii"/>
-          <w:b/>
-          <w:sz w:val="28"/>
-        </w:rPr>
-        <w:t>5</w:t>
-      </w:r>
-      <w:r>
-        <w:rPr>
-          <w:rFonts w:hint="default" w:cs="Arial" w:asciiTheme="minorAscii" w:hAnsiTheme="minorAscii"/>
-          <w:b/>
-          <w:sz w:val="28"/>
-        </w:rPr>
-        <w:t>.202</w:t>
-      </w:r>
-      <w:r>
-        <w:rPr>
-          <w:rFonts w:hint="default" w:cs="Arial" w:asciiTheme="minorAscii" w:hAnsiTheme="minorAscii"/>
-          <w:b/>
-          <w:sz w:val="28"/>
-        </w:rPr>
-        <w:t>3</w:t>
-      </w:r>
-      <w:r>
-        <w:rPr>
-          <w:rFonts w:hint="default" w:cs="Arial" w:asciiTheme="minorAscii" w:hAnsiTheme="minorAscii"/>
-          <w:b/>
-          <w:sz w:val="28"/>
-        </w:rPr>
-        <w:t>.</w:t>
+        <w:t>21.05.2023.</w:t>
       </w:r>
     </w:p>
     <w:p>
       <w:pPr>
         <w:pStyle w:val="11"/>
         <w:rPr>
-          <w:rFonts w:hint="default" w:asciiTheme="minorAscii" w:hAnsiTheme="minorAscii"/>
+          <w:rFonts w:hint="default" w:ascii="Times New Roman" w:hAnsi="Times New Roman" w:cs="Times New Roman"/>
         </w:rPr>
       </w:pPr>
     </w:p>
@@ -479,12 +430,12 @@
       <w:pPr>
         <w:pStyle w:val="11"/>
         <w:rPr>
-          <w:rFonts w:hint="default" w:asciiTheme="minorAscii" w:hAnsiTheme="minorAscii"/>
-        </w:rPr>
-      </w:pPr>
-      <w:r>
-        <w:rPr>
-          <w:rFonts w:hint="default" w:asciiTheme="minorAscii" w:hAnsiTheme="minorAscii"/>
+          <w:rFonts w:hint="default" w:ascii="Times New Roman" w:hAnsi="Times New Roman" w:cs="Times New Roman"/>
+        </w:rPr>
+      </w:pPr>
+      <w:r>
+        <w:rPr>
+          <w:rFonts w:hint="default" w:ascii="Times New Roman" w:hAnsi="Times New Roman" w:cs="Times New Roman"/>
         </w:rPr>
         <w:br w:type="page"/>
       </w:r>
@@ -493,12 +444,12 @@
       <w:pPr>
         <w:pStyle w:val="2"/>
         <w:rPr>
-          <w:rFonts w:hint="default" w:asciiTheme="minorAscii" w:hAnsiTheme="minorAscii"/>
-        </w:rPr>
-      </w:pPr>
-      <w:r>
-        <w:rPr>
-          <w:rFonts w:hint="default" w:asciiTheme="minorAscii" w:hAnsiTheme="minorAscii"/>
+          <w:rFonts w:hint="default" w:ascii="Times New Roman" w:hAnsi="Times New Roman" w:cs="Times New Roman"/>
+        </w:rPr>
+      </w:pPr>
+      <w:r>
+        <w:rPr>
+          <w:rFonts w:hint="default" w:ascii="Times New Roman" w:hAnsi="Times New Roman" w:cs="Times New Roman"/>
         </w:rPr>
         <w:t>Tekst domaćeg zadatka:</w:t>
       </w:r>
@@ -511,7 +462,7 @@
         <w:suppressLineNumbers w:val="0"/>
         <w:jc w:val="left"/>
         <w:rPr>
-          <w:rFonts w:hint="default" w:eastAsia="SimSun" w:cs="SimSun" w:asciiTheme="minorAscii" w:hAnsiTheme="minorAscii"/>
+          <w:rFonts w:hint="default" w:ascii="Times New Roman" w:hAnsi="Times New Roman" w:eastAsia="SimSun" w:cs="Times New Roman"/>
           <w:kern w:val="0"/>
           <w:sz w:val="24"/>
           <w:szCs w:val="24"/>
@@ -520,7 +471,7 @@
       </w:pPr>
       <w:r>
         <w:rPr>
-          <w:rFonts w:hint="default" w:eastAsia="SimSun" w:cs="SimSun" w:asciiTheme="minorAscii" w:hAnsiTheme="minorAscii"/>
+          <w:rFonts w:hint="default" w:ascii="Times New Roman" w:hAnsi="Times New Roman" w:eastAsia="SimSun" w:cs="Times New Roman"/>
           <w:kern w:val="0"/>
           <w:sz w:val="24"/>
           <w:szCs w:val="24"/>
@@ -537,7 +488,7 @@
         <w:suppressLineNumbers w:val="0"/>
         <w:jc w:val="left"/>
         <w:rPr>
-          <w:rFonts w:hint="default" w:eastAsia="SimSun" w:cs="SimSun" w:asciiTheme="minorAscii" w:hAnsiTheme="minorAscii"/>
+          <w:rFonts w:hint="default" w:ascii="Times New Roman" w:hAnsi="Times New Roman" w:eastAsia="SimSun" w:cs="Times New Roman"/>
           <w:kern w:val="0"/>
           <w:sz w:val="24"/>
           <w:szCs w:val="24"/>
@@ -546,7 +497,7 @@
       </w:pPr>
       <w:r>
         <w:rPr>
-          <w:rFonts w:hint="default" w:eastAsia="SimSun" w:cs="SimSun" w:asciiTheme="minorAscii" w:hAnsiTheme="minorAscii"/>
+          <w:rFonts w:hint="default" w:ascii="Times New Roman" w:hAnsi="Times New Roman" w:eastAsia="SimSun" w:cs="Times New Roman"/>
           <w:kern w:val="0"/>
           <w:sz w:val="24"/>
           <w:szCs w:val="24"/>
@@ -563,7 +514,7 @@
         <w:suppressLineNumbers w:val="0"/>
         <w:jc w:val="left"/>
         <w:rPr>
-          <w:rFonts w:hint="default" w:eastAsia="SimSun" w:cs="SimSun" w:asciiTheme="minorAscii" w:hAnsiTheme="minorAscii"/>
+          <w:rFonts w:hint="default" w:ascii="Times New Roman" w:hAnsi="Times New Roman" w:eastAsia="SimSun" w:cs="Times New Roman"/>
           <w:kern w:val="0"/>
           <w:sz w:val="24"/>
           <w:szCs w:val="24"/>
@@ -572,7 +523,7 @@
       </w:pPr>
       <w:r>
         <w:rPr>
-          <w:rFonts w:hint="default" w:eastAsia="SimSun" w:cs="SimSun" w:asciiTheme="minorAscii" w:hAnsiTheme="minorAscii"/>
+          <w:rFonts w:hint="default" w:ascii="Times New Roman" w:hAnsi="Times New Roman" w:eastAsia="SimSun" w:cs="Times New Roman"/>
           <w:kern w:val="0"/>
           <w:sz w:val="24"/>
           <w:szCs w:val="24"/>
@@ -589,7 +540,7 @@
         <w:suppressLineNumbers w:val="0"/>
         <w:jc w:val="left"/>
         <w:rPr>
-          <w:rFonts w:hint="default" w:eastAsia="SimSun" w:cs="SimSun" w:asciiTheme="minorAscii" w:hAnsiTheme="minorAscii"/>
+          <w:rFonts w:hint="default" w:ascii="Times New Roman" w:hAnsi="Times New Roman" w:eastAsia="SimSun" w:cs="Times New Roman"/>
           <w:kern w:val="0"/>
           <w:sz w:val="24"/>
           <w:szCs w:val="24"/>
@@ -598,7 +549,7 @@
       </w:pPr>
       <w:r>
         <w:rPr>
-          <w:rFonts w:hint="default" w:eastAsia="SimSun" w:cs="SimSun" w:asciiTheme="minorAscii" w:hAnsiTheme="minorAscii"/>
+          <w:rFonts w:hint="default" w:ascii="Times New Roman" w:hAnsi="Times New Roman" w:eastAsia="SimSun" w:cs="Times New Roman"/>
           <w:kern w:val="0"/>
           <w:sz w:val="24"/>
           <w:szCs w:val="24"/>
@@ -615,7 +566,7 @@
         <w:suppressLineNumbers w:val="0"/>
         <w:jc w:val="left"/>
         <w:rPr>
-          <w:rFonts w:hint="default" w:eastAsia="SimSun" w:cs="SimSun" w:asciiTheme="minorAscii" w:hAnsiTheme="minorAscii"/>
+          <w:rFonts w:hint="default" w:ascii="Times New Roman" w:hAnsi="Times New Roman" w:eastAsia="SimSun" w:cs="Times New Roman"/>
           <w:kern w:val="0"/>
           <w:sz w:val="24"/>
           <w:szCs w:val="24"/>
@@ -624,7 +575,7 @@
       </w:pPr>
       <w:r>
         <w:rPr>
-          <w:rFonts w:hint="default" w:eastAsia="SimSun" w:cs="SimSun" w:asciiTheme="minorAscii" w:hAnsiTheme="minorAscii"/>
+          <w:rFonts w:hint="default" w:ascii="Times New Roman" w:hAnsi="Times New Roman" w:eastAsia="SimSun" w:cs="Times New Roman"/>
           <w:kern w:val="0"/>
           <w:sz w:val="24"/>
           <w:szCs w:val="24"/>
@@ -641,7 +592,7 @@
         <w:suppressLineNumbers w:val="0"/>
         <w:jc w:val="left"/>
         <w:rPr>
-          <w:rFonts w:hint="default" w:eastAsia="SimSun" w:cs="SimSun" w:asciiTheme="minorAscii" w:hAnsiTheme="minorAscii"/>
+          <w:rFonts w:hint="default" w:ascii="Times New Roman" w:hAnsi="Times New Roman" w:eastAsia="SimSun" w:cs="Times New Roman"/>
           <w:kern w:val="0"/>
           <w:sz w:val="24"/>
           <w:szCs w:val="24"/>
@@ -650,7 +601,7 @@
       </w:pPr>
       <w:r>
         <w:rPr>
-          <w:rFonts w:hint="default" w:eastAsia="SimSun" w:cs="SimSun" w:asciiTheme="minorAscii" w:hAnsiTheme="minorAscii"/>
+          <w:rFonts w:hint="default" w:ascii="Times New Roman" w:hAnsi="Times New Roman" w:eastAsia="SimSun" w:cs="Times New Roman"/>
           <w:kern w:val="0"/>
           <w:sz w:val="24"/>
           <w:szCs w:val="24"/>
@@ -667,7 +618,7 @@
         <w:suppressLineNumbers w:val="0"/>
         <w:jc w:val="left"/>
         <w:rPr>
-          <w:rFonts w:hint="default" w:eastAsia="SimSun" w:cs="SimSun" w:asciiTheme="minorAscii" w:hAnsiTheme="minorAscii"/>
+          <w:rFonts w:hint="default" w:ascii="Times New Roman" w:hAnsi="Times New Roman" w:eastAsia="SimSun" w:cs="Times New Roman"/>
           <w:kern w:val="0"/>
           <w:sz w:val="24"/>
           <w:szCs w:val="24"/>
@@ -676,7 +627,7 @@
       </w:pPr>
       <w:r>
         <w:rPr>
-          <w:rFonts w:hint="default" w:eastAsia="SimSun" w:cs="SimSun" w:asciiTheme="minorAscii" w:hAnsiTheme="minorAscii"/>
+          <w:rFonts w:hint="default" w:ascii="Times New Roman" w:hAnsi="Times New Roman" w:eastAsia="SimSun" w:cs="Times New Roman"/>
           <w:kern w:val="0"/>
           <w:sz w:val="24"/>
           <w:szCs w:val="24"/>
@@ -693,7 +644,7 @@
         <w:suppressLineNumbers w:val="0"/>
         <w:jc w:val="left"/>
         <w:rPr>
-          <w:rFonts w:hint="default" w:eastAsia="SimSun" w:cs="SimSun" w:asciiTheme="minorAscii" w:hAnsiTheme="minorAscii"/>
+          <w:rFonts w:hint="default" w:ascii="Times New Roman" w:hAnsi="Times New Roman" w:eastAsia="SimSun" w:cs="Times New Roman"/>
           <w:kern w:val="0"/>
           <w:sz w:val="24"/>
           <w:szCs w:val="24"/>
@@ -702,7 +653,7 @@
       </w:pPr>
       <w:r>
         <w:rPr>
-          <w:rFonts w:hint="default" w:eastAsia="SimSun" w:cs="SimSun" w:asciiTheme="minorAscii" w:hAnsiTheme="minorAscii"/>
+          <w:rFonts w:hint="default" w:ascii="Times New Roman" w:hAnsi="Times New Roman" w:eastAsia="SimSun" w:cs="Times New Roman"/>
           <w:kern w:val="0"/>
           <w:sz w:val="24"/>
           <w:szCs w:val="24"/>
@@ -719,7 +670,7 @@
         <w:suppressLineNumbers w:val="0"/>
         <w:jc w:val="left"/>
         <w:rPr>
-          <w:rFonts w:hint="default" w:eastAsia="SimSun" w:cs="SimSun" w:asciiTheme="minorAscii" w:hAnsiTheme="minorAscii"/>
+          <w:rFonts w:hint="default" w:ascii="Times New Roman" w:hAnsi="Times New Roman" w:eastAsia="SimSun" w:cs="Times New Roman"/>
           <w:kern w:val="0"/>
           <w:sz w:val="24"/>
           <w:szCs w:val="24"/>
@@ -728,7 +679,7 @@
       </w:pPr>
       <w:r>
         <w:rPr>
-          <w:rFonts w:hint="default" w:eastAsia="SimSun" w:cs="SimSun" w:asciiTheme="minorAscii" w:hAnsiTheme="minorAscii"/>
+          <w:rFonts w:hint="default" w:ascii="Times New Roman" w:hAnsi="Times New Roman" w:eastAsia="SimSun" w:cs="Times New Roman"/>
           <w:kern w:val="0"/>
           <w:sz w:val="24"/>
           <w:szCs w:val="24"/>
@@ -745,12 +696,12 @@
         <w:suppressLineNumbers w:val="0"/>
         <w:jc w:val="left"/>
         <w:rPr>
-          <w:rFonts w:hint="default" w:asciiTheme="minorAscii" w:hAnsiTheme="minorAscii"/>
-        </w:rPr>
-      </w:pPr>
-      <w:r>
-        <w:rPr>
-          <w:rFonts w:hint="default" w:eastAsia="SimSun" w:cs="SimSun" w:asciiTheme="minorAscii" w:hAnsiTheme="minorAscii"/>
+          <w:rFonts w:hint="default" w:ascii="Times New Roman" w:hAnsi="Times New Roman" w:cs="Times New Roman"/>
+        </w:rPr>
+      </w:pPr>
+      <w:r>
+        <w:rPr>
+          <w:rFonts w:hint="default" w:ascii="Times New Roman" w:hAnsi="Times New Roman" w:eastAsia="SimSun" w:cs="Times New Roman"/>
           <w:kern w:val="0"/>
           <w:sz w:val="24"/>
           <w:szCs w:val="24"/>
@@ -762,7 +713,7 @@
     <w:p>
       <w:pPr>
         <w:rPr>
-          <w:rFonts w:hint="default" w:cs="Arial" w:asciiTheme="minorAscii" w:hAnsiTheme="minorAscii"/>
+          <w:rFonts w:hint="default" w:ascii="Times New Roman" w:hAnsi="Times New Roman" w:cs="Times New Roman"/>
         </w:rPr>
       </w:pPr>
     </w:p>
@@ -770,12 +721,12 @@
       <w:pPr>
         <w:pStyle w:val="2"/>
         <w:rPr>
-          <w:rFonts w:hint="default" w:cs="Arial" w:asciiTheme="minorAscii" w:hAnsiTheme="minorAscii"/>
-        </w:rPr>
-      </w:pPr>
-      <w:r>
-        <w:rPr>
-          <w:rFonts w:hint="default" w:cs="Arial" w:asciiTheme="minorAscii" w:hAnsiTheme="minorAscii"/>
+          <w:rFonts w:hint="default" w:ascii="Times New Roman" w:hAnsi="Times New Roman" w:cs="Times New Roman"/>
+        </w:rPr>
+      </w:pPr>
+      <w:r>
+        <w:rPr>
+          <w:rFonts w:hint="default" w:ascii="Times New Roman" w:hAnsi="Times New Roman" w:cs="Times New Roman"/>
         </w:rPr>
         <w:t>Rešenje zadatka:</w:t>
       </w:r>
@@ -783,14 +734,14 @@
     <w:p>
       <w:pPr>
         <w:rPr>
-          <w:rFonts w:hint="default" w:asciiTheme="minorAscii" w:hAnsiTheme="minorAscii"/>
-          <w:sz w:val="24"/>
-          <w:szCs w:val="24"/>
-        </w:rPr>
-      </w:pPr>
-      <w:r>
-        <w:rPr>
-          <w:rFonts w:hint="default" w:asciiTheme="minorAscii" w:hAnsiTheme="minorAscii"/>
+          <w:rFonts w:hint="default" w:ascii="Times New Roman" w:hAnsi="Times New Roman" w:cs="Times New Roman"/>
+          <w:sz w:val="24"/>
+          <w:szCs w:val="24"/>
+        </w:rPr>
+      </w:pPr>
+      <w:r>
+        <w:rPr>
+          <w:rFonts w:hint="default" w:ascii="Times New Roman" w:hAnsi="Times New Roman" w:cs="Times New Roman"/>
           <w:sz w:val="24"/>
           <w:szCs w:val="24"/>
         </w:rPr>
@@ -836,14 +787,14 @@
     <w:p>
       <w:pPr>
         <w:rPr>
-          <w:rFonts w:hint="default" w:asciiTheme="minorAscii" w:hAnsiTheme="minorAscii"/>
-          <w:sz w:val="24"/>
-          <w:szCs w:val="24"/>
-        </w:rPr>
-      </w:pPr>
-      <w:r>
-        <w:rPr>
-          <w:rFonts w:hint="default" w:asciiTheme="minorAscii" w:hAnsiTheme="minorAscii"/>
+          <w:rFonts w:hint="default" w:ascii="Times New Roman" w:hAnsi="Times New Roman" w:cs="Times New Roman"/>
+          <w:sz w:val="24"/>
+          <w:szCs w:val="24"/>
+        </w:rPr>
+      </w:pPr>
+      <w:r>
+        <w:rPr>
+          <w:rFonts w:hint="default" w:ascii="Times New Roman" w:hAnsi="Times New Roman" w:cs="Times New Roman"/>
           <w:sz w:val="24"/>
           <w:szCs w:val="24"/>
         </w:rPr>
@@ -853,14 +804,14 @@
     <w:p>
       <w:pPr>
         <w:rPr>
-          <w:rFonts w:hint="default" w:asciiTheme="minorAscii" w:hAnsiTheme="minorAscii"/>
-          <w:sz w:val="24"/>
-          <w:szCs w:val="24"/>
-        </w:rPr>
-      </w:pPr>
-      <w:r>
-        <w:rPr>
-          <w:rFonts w:hint="default" w:asciiTheme="minorAscii" w:hAnsiTheme="minorAscii"/>
+          <w:rFonts w:hint="default" w:ascii="Times New Roman" w:hAnsi="Times New Roman" w:cs="Times New Roman"/>
+          <w:sz w:val="24"/>
+          <w:szCs w:val="24"/>
+        </w:rPr>
+      </w:pPr>
+      <w:r>
+        <w:rPr>
+          <w:rFonts w:hint="default" w:ascii="Times New Roman" w:hAnsi="Times New Roman" w:cs="Times New Roman"/>
           <w:sz w:val="24"/>
           <w:szCs w:val="24"/>
         </w:rPr>
@@ -906,14 +857,14 @@
     <w:p>
       <w:pPr>
         <w:rPr>
-          <w:rFonts w:hint="default" w:asciiTheme="minorAscii" w:hAnsiTheme="minorAscii"/>
-          <w:sz w:val="24"/>
-          <w:szCs w:val="24"/>
-        </w:rPr>
-      </w:pPr>
-      <w:r>
-        <w:rPr>
-          <w:rFonts w:hint="default" w:asciiTheme="minorAscii" w:hAnsiTheme="minorAscii"/>
+          <w:rFonts w:hint="default" w:ascii="Times New Roman" w:hAnsi="Times New Roman" w:cs="Times New Roman"/>
+          <w:sz w:val="24"/>
+          <w:szCs w:val="24"/>
+        </w:rPr>
+      </w:pPr>
+      <w:r>
+        <w:rPr>
+          <w:rFonts w:hint="default" w:ascii="Times New Roman" w:hAnsi="Times New Roman" w:cs="Times New Roman"/>
           <w:sz w:val="24"/>
           <w:szCs w:val="24"/>
         </w:rPr>
@@ -923,14 +874,14 @@
     <w:p>
       <w:pPr>
         <w:rPr>
-          <w:rFonts w:hint="default" w:asciiTheme="minorAscii" w:hAnsiTheme="minorAscii"/>
-          <w:sz w:val="24"/>
-          <w:szCs w:val="24"/>
-        </w:rPr>
-      </w:pPr>
-      <w:r>
-        <w:rPr>
-          <w:rFonts w:hint="default" w:asciiTheme="minorAscii" w:hAnsiTheme="minorAscii"/>
+          <w:rFonts w:hint="default" w:ascii="Times New Roman" w:hAnsi="Times New Roman" w:cs="Times New Roman"/>
+          <w:sz w:val="24"/>
+          <w:szCs w:val="24"/>
+        </w:rPr>
+      </w:pPr>
+      <w:r>
+        <w:rPr>
+          <w:rFonts w:hint="default" w:ascii="Times New Roman" w:hAnsi="Times New Roman" w:cs="Times New Roman"/>
           <w:sz w:val="24"/>
           <w:szCs w:val="24"/>
         </w:rPr>
@@ -976,14 +927,14 @@
     <w:p>
       <w:pPr>
         <w:rPr>
-          <w:rFonts w:hint="default" w:asciiTheme="minorAscii" w:hAnsiTheme="minorAscii"/>
-          <w:sz w:val="24"/>
-          <w:szCs w:val="24"/>
-        </w:rPr>
-      </w:pPr>
-      <w:r>
-        <w:rPr>
-          <w:rFonts w:hint="default" w:asciiTheme="minorAscii" w:hAnsiTheme="minorAscii"/>
+          <w:rFonts w:hint="default" w:ascii="Times New Roman" w:hAnsi="Times New Roman" w:cs="Times New Roman"/>
+          <w:sz w:val="24"/>
+          <w:szCs w:val="24"/>
+        </w:rPr>
+      </w:pPr>
+      <w:r>
+        <w:rPr>
+          <w:rFonts w:hint="default" w:ascii="Times New Roman" w:hAnsi="Times New Roman" w:cs="Times New Roman"/>
           <w:sz w:val="24"/>
           <w:szCs w:val="24"/>
         </w:rPr>
@@ -993,14 +944,14 @@
     <w:p>
       <w:pPr>
         <w:rPr>
-          <w:rFonts w:hint="default" w:asciiTheme="minorAscii" w:hAnsiTheme="minorAscii"/>
-          <w:sz w:val="24"/>
-          <w:szCs w:val="24"/>
-        </w:rPr>
-      </w:pPr>
-      <w:r>
-        <w:rPr>
-          <w:rFonts w:hint="default" w:asciiTheme="minorAscii" w:hAnsiTheme="minorAscii"/>
+          <w:rFonts w:hint="default" w:ascii="Times New Roman" w:hAnsi="Times New Roman" w:cs="Times New Roman"/>
+          <w:sz w:val="24"/>
+          <w:szCs w:val="24"/>
+        </w:rPr>
+      </w:pPr>
+      <w:r>
+        <w:rPr>
+          <w:rFonts w:hint="default" w:ascii="Times New Roman" w:hAnsi="Times New Roman" w:cs="Times New Roman"/>
           <w:sz w:val="24"/>
           <w:szCs w:val="24"/>
         </w:rPr>
@@ -1046,14 +997,14 @@
     <w:p>
       <w:pPr>
         <w:rPr>
-          <w:rFonts w:hint="default" w:asciiTheme="minorAscii" w:hAnsiTheme="minorAscii"/>
-          <w:sz w:val="24"/>
-          <w:szCs w:val="24"/>
-        </w:rPr>
-      </w:pPr>
-      <w:r>
-        <w:rPr>
-          <w:rFonts w:hint="default" w:asciiTheme="minorAscii" w:hAnsiTheme="minorAscii"/>
+          <w:rFonts w:hint="default" w:ascii="Times New Roman" w:hAnsi="Times New Roman" w:cs="Times New Roman"/>
+          <w:sz w:val="24"/>
+          <w:szCs w:val="24"/>
+        </w:rPr>
+      </w:pPr>
+      <w:r>
+        <w:rPr>
+          <w:rFonts w:hint="default" w:ascii="Times New Roman" w:hAnsi="Times New Roman" w:cs="Times New Roman"/>
           <w:sz w:val="24"/>
           <w:szCs w:val="24"/>
         </w:rPr>
@@ -1063,14 +1014,14 @@
     <w:p>
       <w:pPr>
         <w:rPr>
-          <w:rFonts w:hint="default" w:asciiTheme="minorAscii" w:hAnsiTheme="minorAscii"/>
-          <w:sz w:val="24"/>
-          <w:szCs w:val="24"/>
-        </w:rPr>
-      </w:pPr>
-      <w:r>
-        <w:rPr>
-          <w:rFonts w:hint="default" w:asciiTheme="minorAscii" w:hAnsiTheme="minorAscii"/>
+          <w:rFonts w:hint="default" w:ascii="Times New Roman" w:hAnsi="Times New Roman" w:cs="Times New Roman"/>
+          <w:sz w:val="24"/>
+          <w:szCs w:val="24"/>
+        </w:rPr>
+      </w:pPr>
+      <w:r>
+        <w:rPr>
+          <w:rFonts w:hint="default" w:ascii="Times New Roman" w:hAnsi="Times New Roman" w:cs="Times New Roman"/>
           <w:sz w:val="24"/>
           <w:szCs w:val="24"/>
         </w:rPr>
@@ -1116,14 +1067,14 @@
     <w:p>
       <w:pPr>
         <w:rPr>
-          <w:rFonts w:hint="default" w:asciiTheme="minorAscii" w:hAnsiTheme="minorAscii"/>
-          <w:sz w:val="24"/>
-          <w:szCs w:val="24"/>
-        </w:rPr>
-      </w:pPr>
-      <w:r>
-        <w:rPr>
-          <w:rFonts w:hint="default" w:asciiTheme="minorAscii" w:hAnsiTheme="minorAscii"/>
+          <w:rFonts w:hint="default" w:ascii="Times New Roman" w:hAnsi="Times New Roman" w:cs="Times New Roman"/>
+          <w:sz w:val="24"/>
+          <w:szCs w:val="24"/>
+        </w:rPr>
+      </w:pPr>
+      <w:r>
+        <w:rPr>
+          <w:rFonts w:hint="default" w:ascii="Times New Roman" w:hAnsi="Times New Roman" w:cs="Times New Roman"/>
           <w:sz w:val="24"/>
           <w:szCs w:val="24"/>
         </w:rPr>
@@ -1133,14 +1084,14 @@
     <w:p>
       <w:pPr>
         <w:rPr>
-          <w:rFonts w:hint="default" w:asciiTheme="minorAscii" w:hAnsiTheme="minorAscii"/>
-          <w:sz w:val="24"/>
-          <w:szCs w:val="24"/>
-        </w:rPr>
-      </w:pPr>
-      <w:r>
-        <w:rPr>
-          <w:rFonts w:hint="default" w:asciiTheme="minorAscii" w:hAnsiTheme="minorAscii"/>
+          <w:rFonts w:hint="default" w:ascii="Times New Roman" w:hAnsi="Times New Roman" w:cs="Times New Roman"/>
+          <w:sz w:val="24"/>
+          <w:szCs w:val="24"/>
+        </w:rPr>
+      </w:pPr>
+      <w:r>
+        <w:rPr>
+          <w:rFonts w:hint="default" w:ascii="Times New Roman" w:hAnsi="Times New Roman" w:cs="Times New Roman"/>
           <w:sz w:val="24"/>
           <w:szCs w:val="24"/>
         </w:rPr>
@@ -1186,14 +1137,14 @@
     <w:p>
       <w:pPr>
         <w:rPr>
-          <w:rFonts w:hint="default" w:asciiTheme="minorAscii" w:hAnsiTheme="minorAscii"/>
-          <w:sz w:val="24"/>
-          <w:szCs w:val="24"/>
-        </w:rPr>
-      </w:pPr>
-      <w:r>
-        <w:rPr>
-          <w:rFonts w:hint="default" w:asciiTheme="minorAscii" w:hAnsiTheme="minorAscii"/>
+          <w:rFonts w:hint="default" w:ascii="Times New Roman" w:hAnsi="Times New Roman" w:cs="Times New Roman"/>
+          <w:sz w:val="24"/>
+          <w:szCs w:val="24"/>
+        </w:rPr>
+      </w:pPr>
+      <w:r>
+        <w:rPr>
+          <w:rFonts w:hint="default" w:ascii="Times New Roman" w:hAnsi="Times New Roman" w:cs="Times New Roman"/>
           <w:sz w:val="24"/>
           <w:szCs w:val="24"/>
         </w:rPr>
@@ -1239,23 +1190,23 @@
     <w:p>
       <w:pPr>
         <w:rPr>
-          <w:rFonts w:hint="default" w:asciiTheme="minorAscii" w:hAnsiTheme="minorAscii"/>
-          <w:sz w:val="24"/>
-          <w:szCs w:val="24"/>
-        </w:rPr>
-      </w:pPr>
-    </w:p>
-    <w:p>
-      <w:pPr>
-        <w:rPr>
-          <w:rFonts w:hint="default" w:asciiTheme="minorAscii" w:hAnsiTheme="minorAscii"/>
-          <w:sz w:val="24"/>
-          <w:szCs w:val="24"/>
-        </w:rPr>
-      </w:pPr>
-      <w:r>
-        <w:rPr>
-          <w:rFonts w:hint="default" w:asciiTheme="minorAscii" w:hAnsiTheme="minorAscii"/>
+          <w:rFonts w:hint="default" w:ascii="Times New Roman" w:hAnsi="Times New Roman" w:cs="Times New Roman"/>
+          <w:sz w:val="24"/>
+          <w:szCs w:val="24"/>
+        </w:rPr>
+      </w:pPr>
+    </w:p>
+    <w:p>
+      <w:pPr>
+        <w:rPr>
+          <w:rFonts w:hint="default" w:ascii="Times New Roman" w:hAnsi="Times New Roman" w:cs="Times New Roman"/>
+          <w:sz w:val="24"/>
+          <w:szCs w:val="24"/>
+        </w:rPr>
+      </w:pPr>
+      <w:r>
+        <w:rPr>
+          <w:rFonts w:hint="default" w:ascii="Times New Roman" w:hAnsi="Times New Roman" w:cs="Times New Roman"/>
           <w:sz w:val="24"/>
           <w:szCs w:val="24"/>
         </w:rPr>
@@ -1301,21 +1252,19 @@
     <w:p>
       <w:pPr>
         <w:rPr>
-          <w:rFonts w:hint="default" w:asciiTheme="minorAscii" w:hAnsiTheme="minorAscii"/>
-          <w:sz w:val="24"/>
-          <w:szCs w:val="24"/>
-        </w:rPr>
-      </w:pPr>
-      <w:r>
-        <w:rPr>
-          <w:rFonts w:hint="default" w:asciiTheme="minorAscii" w:hAnsiTheme="minorAscii"/>
+          <w:rFonts w:hint="default" w:ascii="Times New Roman" w:hAnsi="Times New Roman" w:cs="Times New Roman"/>
+          <w:sz w:val="24"/>
+          <w:szCs w:val="24"/>
+        </w:rPr>
+      </w:pPr>
+      <w:r>
+        <w:rPr>
+          <w:rFonts w:hint="default" w:ascii="Times New Roman" w:hAnsi="Times New Roman" w:cs="Times New Roman"/>
           <w:sz w:val="24"/>
           <w:szCs w:val="24"/>
         </w:rPr>
         <w:t>Na kraju možemo videti da je instanca uspešno pokrenuta.</w:t>
       </w:r>
-      <w:bookmarkStart w:id="0" w:name="_GoBack"/>
-      <w:bookmarkEnd w:id="0"/>
     </w:p>
     <w:sectPr>
       <w:headerReference r:id="rId5" w:type="default"/>
@@ -1467,6 +1416,12 @@
           <w:insideH w:val="none" w:color="auto" w:sz="0" w:space="0"/>
           <w:insideV w:val="none" w:color="auto" w:sz="0" w:space="0"/>
         </w:tblBorders>
+        <w:tblCellMar>
+          <w:top w:w="0" w:type="dxa"/>
+          <w:left w:w="108" w:type="dxa"/>
+          <w:bottom w:w="0" w:type="dxa"/>
+          <w:right w:w="108" w:type="dxa"/>
+        </w:tblCellMar>
       </w:tblPrEx>
       <w:tc>
         <w:tcPr>

</xml_diff>